<commit_message>
added to the document
</commit_message>
<xml_diff>
--- a/Docs/Game.docx
+++ b/Docs/Game.docx
@@ -1273,59 +1273,171 @@
           <w:lang w:val="en-US"/>
         </w:rPr>
       </w:pPr>
+    </w:p>
+    <w:p>
+      <w:pPr>
+        <w:rPr>
+          <w:sz w:val="28"/>
+          <w:szCs w:val="28"/>
+          <w:lang w:val="en-US"/>
+        </w:rPr>
+      </w:pPr>
+      <w:r>
+        <w:rPr>
+          <w:sz w:val="28"/>
+          <w:szCs w:val="28"/>
+          <w:lang w:val="en-US"/>
+        </w:rPr>
+        <w:t>Proxy</w:t>
+      </w:r>
+      <w:r>
+        <w:rPr>
+          <w:sz w:val="28"/>
+          <w:szCs w:val="28"/>
+          <w:lang w:val="en-US"/>
+        </w:rPr>
+        <w:t xml:space="preserve"> – map creation </w:t>
+      </w:r>
+    </w:p>
+    <w:p>
+      <w:pPr>
+        <w:rPr>
+          <w:sz w:val="28"/>
+          <w:szCs w:val="28"/>
+          <w:lang w:val="en-US"/>
+        </w:rPr>
+      </w:pPr>
+      <w:r>
+        <w:rPr>
+          <w:sz w:val="28"/>
+          <w:szCs w:val="28"/>
+          <w:lang w:val="en-US"/>
+        </w:rPr>
+        <w:t xml:space="preserve">Factory </w:t>
+      </w:r>
+      <w:r>
+        <w:rPr>
+          <w:sz w:val="28"/>
+          <w:szCs w:val="28"/>
+          <w:lang w:val="en-US"/>
+        </w:rPr>
+        <w:t>-</w:t>
+      </w:r>
+      <w:proofErr w:type="spellStart"/>
+      <w:proofErr w:type="gramStart"/>
+      <w:r>
+        <w:rPr>
+          <w:sz w:val="28"/>
+          <w:szCs w:val="28"/>
+          <w:lang w:val="en-US"/>
+        </w:rPr>
+        <w:t>npc’s</w:t>
+      </w:r>
+      <w:proofErr w:type="spellEnd"/>
+      <w:r>
+        <w:rPr>
+          <w:sz w:val="28"/>
+          <w:szCs w:val="28"/>
+          <w:lang w:val="en-US"/>
+        </w:rPr>
+        <w:t xml:space="preserve"> ,pickups</w:t>
+      </w:r>
+      <w:proofErr w:type="gramEnd"/>
+      <w:r>
+        <w:rPr>
+          <w:sz w:val="28"/>
+          <w:szCs w:val="28"/>
+          <w:lang w:val="en-US"/>
+        </w:rPr>
+        <w:t xml:space="preserve"> ,</w:t>
+      </w:r>
+    </w:p>
+    <w:p>
+      <w:pPr>
+        <w:rPr>
+          <w:sz w:val="28"/>
+          <w:szCs w:val="28"/>
+          <w:lang w:val="en-US"/>
+        </w:rPr>
+      </w:pPr>
+      <w:r>
+        <w:rPr>
+          <w:sz w:val="28"/>
+          <w:szCs w:val="28"/>
+          <w:lang w:val="en-US"/>
+        </w:rPr>
+        <w:t>Singleton</w:t>
+      </w:r>
+      <w:r>
+        <w:rPr>
+          <w:sz w:val="28"/>
+          <w:szCs w:val="28"/>
+          <w:lang w:val="en-US"/>
+        </w:rPr>
+        <w:t xml:space="preserve"> </w:t>
+      </w:r>
+      <w:r>
+        <w:rPr>
+          <w:sz w:val="28"/>
+          <w:szCs w:val="28"/>
+          <w:lang w:val="en-US"/>
+        </w:rPr>
+        <w:t>-</w:t>
+      </w:r>
+      <w:r>
+        <w:rPr>
+          <w:sz w:val="28"/>
+          <w:szCs w:val="28"/>
+          <w:lang w:val="en-US"/>
+        </w:rPr>
+        <w:t xml:space="preserve">use it for game management </w:t>
+      </w:r>
+      <w:proofErr w:type="spellStart"/>
+      <w:r>
+        <w:rPr>
+          <w:sz w:val="28"/>
+          <w:szCs w:val="28"/>
+          <w:lang w:val="en-US"/>
+        </w:rPr>
+        <w:t>i.e</w:t>
+      </w:r>
+      <w:proofErr w:type="spellEnd"/>
+      <w:r>
+        <w:rPr>
+          <w:sz w:val="28"/>
+          <w:szCs w:val="28"/>
+          <w:lang w:val="en-US"/>
+        </w:rPr>
+        <w:t xml:space="preserve"> lives</w:t>
+      </w:r>
+      <w:r>
+        <w:rPr>
+          <w:sz w:val="28"/>
+          <w:szCs w:val="28"/>
+          <w:lang w:val="en-US"/>
+        </w:rPr>
+        <w:t>, inventory</w:t>
+      </w:r>
       <w:bookmarkStart w:id="0" w:name="_GoBack"/>
       <w:bookmarkEnd w:id="0"/>
-    </w:p>
-    <w:p>
-      <w:pPr>
+      <w:r>
         <w:rPr>
           <w:sz w:val="28"/>
           <w:szCs w:val="28"/>
           <w:lang w:val="en-US"/>
         </w:rPr>
-      </w:pPr>
+        <w:t xml:space="preserve"> </w:t>
+      </w:r>
+      <w:proofErr w:type="spellStart"/>
       <w:r>
         <w:rPr>
           <w:sz w:val="28"/>
           <w:szCs w:val="28"/>
           <w:lang w:val="en-US"/>
         </w:rPr>
-        <w:t>Proxy</w:t>
-      </w:r>
-    </w:p>
-    <w:p>
-      <w:pPr>
-        <w:rPr>
-          <w:sz w:val="28"/>
-          <w:szCs w:val="28"/>
-          <w:lang w:val="en-US"/>
-        </w:rPr>
-      </w:pPr>
-      <w:r>
-        <w:rPr>
-          <w:sz w:val="28"/>
-          <w:szCs w:val="28"/>
-          <w:lang w:val="en-US"/>
-        </w:rPr>
-        <w:t xml:space="preserve">Factory </w:t>
-      </w:r>
-    </w:p>
-    <w:p>
-      <w:pPr>
-        <w:rPr>
-          <w:sz w:val="28"/>
-          <w:szCs w:val="28"/>
-          <w:lang w:val="en-US"/>
-        </w:rPr>
-      </w:pPr>
-      <w:r>
-        <w:rPr>
-          <w:sz w:val="28"/>
-          <w:szCs w:val="28"/>
-          <w:lang w:val="en-US"/>
-        </w:rPr>
-        <w:t>Singleton</w:t>
-      </w:r>
+        <w:t>etc</w:t>
+      </w:r>
+      <w:proofErr w:type="spellEnd"/>
     </w:p>
     <w:p>
       <w:pPr>
@@ -3480,7 +3592,7 @@
 </file>
 
 <file path=customXml/itemProps1.xml><?xml version="1.0" encoding="utf-8"?>
-<ds:datastoreItem xmlns:ds="http://schemas.openxmlformats.org/officeDocument/2006/customXml" ds:itemID="{E1809573-E9BB-4279-B272-9F3CC8F0322E}">
+<ds:datastoreItem xmlns:ds="http://schemas.openxmlformats.org/officeDocument/2006/customXml" ds:itemID="{FAFD91B8-7288-4F00-BE93-274C24D7EED5}">
   <ds:schemaRefs>
     <ds:schemaRef ds:uri="http://schemas.openxmlformats.org/officeDocument/2006/bibliography"/>
   </ds:schemaRefs>

</xml_diff>